<commit_message>
done with lab for the day
</commit_message>
<xml_diff>
--- a/report.docx
+++ b/report.docx
@@ -62,8 +62,14 @@
           <w:p>
             <w:pPr>
               <w:jc w:val="center"/>
-            </w:pPr>
-            <w:r>
+              <w:rPr>
+                <w:highlight w:val="yellow"/>
+              </w:rPr>
+            </w:pPr>
+            <w:r>
+              <w:rPr>
+                <w:highlight w:val="yellow"/>
+              </w:rPr>
               <w:t>Channel #</w:t>
             </w:r>
           </w:p>
@@ -75,8 +81,14 @@
           <w:p>
             <w:pPr>
               <w:jc w:val="center"/>
-            </w:pPr>
-            <w:r>
+              <w:rPr>
+                <w:highlight w:val="yellow"/>
+              </w:rPr>
+            </w:pPr>
+            <w:r>
+              <w:rPr>
+                <w:highlight w:val="yellow"/>
+              </w:rPr>
               <w:t>Min w/o Trim</w:t>
             </w:r>
           </w:p>
@@ -88,8 +100,14 @@
           <w:p>
             <w:pPr>
               <w:jc w:val="center"/>
-            </w:pPr>
-            <w:r>
+              <w:rPr>
+                <w:highlight w:val="yellow"/>
+              </w:rPr>
+            </w:pPr>
+            <w:r>
+              <w:rPr>
+                <w:highlight w:val="yellow"/>
+              </w:rPr>
               <w:t>Max w/o Trim</w:t>
             </w:r>
           </w:p>
@@ -101,8 +119,14 @@
           <w:p>
             <w:pPr>
               <w:jc w:val="center"/>
-            </w:pPr>
-            <w:r>
+              <w:rPr>
+                <w:highlight w:val="yellow"/>
+              </w:rPr>
+            </w:pPr>
+            <w:r>
+              <w:rPr>
+                <w:highlight w:val="yellow"/>
+              </w:rPr>
               <w:t>Min</w:t>
             </w:r>
           </w:p>
@@ -114,8 +138,14 @@
           <w:p>
             <w:pPr>
               <w:jc w:val="center"/>
-            </w:pPr>
-            <w:r>
+              <w:rPr>
+                <w:highlight w:val="yellow"/>
+              </w:rPr>
+            </w:pPr>
+            <w:r>
+              <w:rPr>
+                <w:highlight w:val="yellow"/>
+              </w:rPr>
               <w:t>Max</w:t>
             </w:r>
           </w:p>
@@ -127,8 +157,14 @@
           <w:p>
             <w:pPr>
               <w:jc w:val="center"/>
-            </w:pPr>
-            <w:r>
+              <w:rPr>
+                <w:highlight w:val="yellow"/>
+              </w:rPr>
+            </w:pPr>
+            <w:r>
+              <w:rPr>
+                <w:highlight w:val="yellow"/>
+              </w:rPr>
               <w:t>Description</w:t>
             </w:r>
           </w:p>
@@ -142,8 +178,14 @@
           <w:p>
             <w:pPr>
               <w:jc w:val="center"/>
-            </w:pPr>
-            <w:r>
+              <w:rPr>
+                <w:highlight w:val="yellow"/>
+              </w:rPr>
+            </w:pPr>
+            <w:r>
+              <w:rPr>
+                <w:highlight w:val="yellow"/>
+              </w:rPr>
               <w:t>1</w:t>
             </w:r>
           </w:p>
@@ -155,8 +197,14 @@
           <w:p>
             <w:pPr>
               <w:jc w:val="center"/>
-            </w:pPr>
-            <w:r>
+              <w:rPr>
+                <w:highlight w:val="yellow"/>
+              </w:rPr>
+            </w:pPr>
+            <w:r>
+              <w:rPr>
+                <w:highlight w:val="yellow"/>
+              </w:rPr>
               <w:t>0.602</w:t>
             </w:r>
           </w:p>
@@ -168,8 +216,14 @@
           <w:p>
             <w:pPr>
               <w:jc w:val="center"/>
-            </w:pPr>
-            <w:r>
+              <w:rPr>
+                <w:highlight w:val="yellow"/>
+              </w:rPr>
+            </w:pPr>
+            <w:r>
+              <w:rPr>
+                <w:highlight w:val="yellow"/>
+              </w:rPr>
               <w:t>1.622</w:t>
             </w:r>
           </w:p>
@@ -181,8 +235,14 @@
           <w:p>
             <w:pPr>
               <w:jc w:val="center"/>
-            </w:pPr>
-            <w:r>
+              <w:rPr>
+                <w:highlight w:val="yellow"/>
+              </w:rPr>
+            </w:pPr>
+            <w:r>
+              <w:rPr>
+                <w:highlight w:val="yellow"/>
+              </w:rPr>
               <w:t>0.602</w:t>
             </w:r>
           </w:p>
@@ -194,8 +254,14 @@
           <w:p>
             <w:pPr>
               <w:jc w:val="center"/>
-            </w:pPr>
-            <w:r>
+              <w:rPr>
+                <w:highlight w:val="yellow"/>
+              </w:rPr>
+            </w:pPr>
+            <w:r>
+              <w:rPr>
+                <w:highlight w:val="yellow"/>
+              </w:rPr>
               <w:t>1.622</w:t>
             </w:r>
           </w:p>
@@ -207,8 +273,14 @@
           <w:p>
             <w:pPr>
               <w:jc w:val="center"/>
-            </w:pPr>
-            <w:r>
+              <w:rPr>
+                <w:highlight w:val="yellow"/>
+              </w:rPr>
+            </w:pPr>
+            <w:r>
+              <w:rPr>
+                <w:highlight w:val="yellow"/>
+              </w:rPr>
               <w:t>Left dial</w:t>
             </w:r>
           </w:p>
@@ -222,8 +294,14 @@
           <w:p>
             <w:pPr>
               <w:jc w:val="center"/>
-            </w:pPr>
-            <w:r>
+              <w:rPr>
+                <w:highlight w:val="yellow"/>
+              </w:rPr>
+            </w:pPr>
+            <w:r>
+              <w:rPr>
+                <w:highlight w:val="yellow"/>
+              </w:rPr>
               <w:t>2</w:t>
             </w:r>
           </w:p>
@@ -235,8 +313,14 @@
           <w:p>
             <w:pPr>
               <w:jc w:val="center"/>
-            </w:pPr>
-            <w:r>
+              <w:rPr>
+                <w:highlight w:val="yellow"/>
+              </w:rPr>
+            </w:pPr>
+            <w:r>
+              <w:rPr>
+                <w:highlight w:val="yellow"/>
+              </w:rPr>
               <w:t>0.601</w:t>
             </w:r>
           </w:p>
@@ -248,8 +332,14 @@
           <w:p>
             <w:pPr>
               <w:jc w:val="center"/>
-            </w:pPr>
-            <w:r>
+              <w:rPr>
+                <w:highlight w:val="yellow"/>
+              </w:rPr>
+            </w:pPr>
+            <w:r>
+              <w:rPr>
+                <w:highlight w:val="yellow"/>
+              </w:rPr>
               <w:t>1.632</w:t>
             </w:r>
           </w:p>
@@ -261,8 +351,14 @@
           <w:p>
             <w:pPr>
               <w:jc w:val="center"/>
-            </w:pPr>
-            <w:r>
+              <w:rPr>
+                <w:highlight w:val="yellow"/>
+              </w:rPr>
+            </w:pPr>
+            <w:r>
+              <w:rPr>
+                <w:highlight w:val="yellow"/>
+              </w:rPr>
               <w:t>0.601</w:t>
             </w:r>
           </w:p>
@@ -274,8 +370,14 @@
           <w:p>
             <w:pPr>
               <w:jc w:val="center"/>
-            </w:pPr>
-            <w:r>
+              <w:rPr>
+                <w:highlight w:val="yellow"/>
+              </w:rPr>
+            </w:pPr>
+            <w:r>
+              <w:rPr>
+                <w:highlight w:val="yellow"/>
+              </w:rPr>
               <w:t>1.632</w:t>
             </w:r>
           </w:p>
@@ -287,8 +389,14 @@
           <w:p>
             <w:pPr>
               <w:jc w:val="center"/>
-            </w:pPr>
-            <w:r>
+              <w:rPr>
+                <w:highlight w:val="yellow"/>
+              </w:rPr>
+            </w:pPr>
+            <w:r>
+              <w:rPr>
+                <w:highlight w:val="yellow"/>
+              </w:rPr>
               <w:t>Right dial</w:t>
             </w:r>
           </w:p>
@@ -302,8 +410,14 @@
           <w:p>
             <w:pPr>
               <w:jc w:val="center"/>
-            </w:pPr>
-            <w:r>
+              <w:rPr>
+                <w:highlight w:val="yellow"/>
+              </w:rPr>
+            </w:pPr>
+            <w:r>
+              <w:rPr>
+                <w:highlight w:val="yellow"/>
+              </w:rPr>
               <w:t>3</w:t>
             </w:r>
           </w:p>
@@ -315,9 +429,10 @@
           <w:p>
             <w:pPr>
               <w:jc w:val="center"/>
-            </w:pPr>
-            <w:bookmarkStart w:id="0" w:name="_GoBack"/>
-            <w:bookmarkEnd w:id="0"/>
+              <w:rPr>
+                <w:highlight w:val="yellow"/>
+              </w:rPr>
+            </w:pPr>
           </w:p>
         </w:tc>
         <w:tc>
@@ -327,6 +442,9 @@
           <w:p>
             <w:pPr>
               <w:jc w:val="center"/>
+              <w:rPr>
+                <w:highlight w:val="yellow"/>
+              </w:rPr>
             </w:pPr>
           </w:p>
         </w:tc>
@@ -337,6 +455,9 @@
           <w:p>
             <w:pPr>
               <w:jc w:val="center"/>
+              <w:rPr>
+                <w:highlight w:val="yellow"/>
+              </w:rPr>
             </w:pPr>
           </w:p>
         </w:tc>
@@ -347,6 +468,9 @@
           <w:p>
             <w:pPr>
               <w:jc w:val="center"/>
+              <w:rPr>
+                <w:highlight w:val="yellow"/>
+              </w:rPr>
             </w:pPr>
           </w:p>
         </w:tc>
@@ -357,8 +481,14 @@
           <w:p>
             <w:pPr>
               <w:jc w:val="center"/>
-            </w:pPr>
-            <w:r>
+              <w:rPr>
+                <w:highlight w:val="yellow"/>
+              </w:rPr>
+            </w:pPr>
+            <w:r>
+              <w:rPr>
+                <w:highlight w:val="yellow"/>
+              </w:rPr>
               <w:t>Left stick(H)</w:t>
             </w:r>
           </w:p>
@@ -372,8 +502,14 @@
           <w:p>
             <w:pPr>
               <w:jc w:val="center"/>
-            </w:pPr>
-            <w:r>
+              <w:rPr>
+                <w:highlight w:val="yellow"/>
+              </w:rPr>
+            </w:pPr>
+            <w:r>
+              <w:rPr>
+                <w:highlight w:val="yellow"/>
+              </w:rPr>
               <w:t>4</w:t>
             </w:r>
           </w:p>
@@ -385,6 +521,9 @@
           <w:p>
             <w:pPr>
               <w:jc w:val="center"/>
+              <w:rPr>
+                <w:highlight w:val="yellow"/>
+              </w:rPr>
             </w:pPr>
           </w:p>
         </w:tc>
@@ -395,6 +534,9 @@
           <w:p>
             <w:pPr>
               <w:jc w:val="center"/>
+              <w:rPr>
+                <w:highlight w:val="yellow"/>
+              </w:rPr>
             </w:pPr>
           </w:p>
         </w:tc>
@@ -405,6 +547,9 @@
           <w:p>
             <w:pPr>
               <w:jc w:val="center"/>
+              <w:rPr>
+                <w:highlight w:val="yellow"/>
+              </w:rPr>
             </w:pPr>
           </w:p>
         </w:tc>
@@ -415,6 +560,9 @@
           <w:p>
             <w:pPr>
               <w:jc w:val="center"/>
+              <w:rPr>
+                <w:highlight w:val="yellow"/>
+              </w:rPr>
             </w:pPr>
           </w:p>
         </w:tc>
@@ -425,8 +573,14 @@
           <w:p>
             <w:pPr>
               <w:jc w:val="center"/>
-            </w:pPr>
-            <w:r>
+              <w:rPr>
+                <w:highlight w:val="yellow"/>
+              </w:rPr>
+            </w:pPr>
+            <w:r>
+              <w:rPr>
+                <w:highlight w:val="yellow"/>
+              </w:rPr>
               <w:t>Left stick(V)</w:t>
             </w:r>
           </w:p>
@@ -440,8 +594,14 @@
           <w:p>
             <w:pPr>
               <w:jc w:val="center"/>
-            </w:pPr>
-            <w:r>
+              <w:rPr>
+                <w:highlight w:val="yellow"/>
+              </w:rPr>
+            </w:pPr>
+            <w:r>
+              <w:rPr>
+                <w:highlight w:val="yellow"/>
+              </w:rPr>
               <w:t>5</w:t>
             </w:r>
           </w:p>
@@ -453,6 +613,9 @@
           <w:p>
             <w:pPr>
               <w:jc w:val="center"/>
+              <w:rPr>
+                <w:highlight w:val="yellow"/>
+              </w:rPr>
             </w:pPr>
           </w:p>
         </w:tc>
@@ -463,6 +626,9 @@
           <w:p>
             <w:pPr>
               <w:jc w:val="center"/>
+              <w:rPr>
+                <w:highlight w:val="yellow"/>
+              </w:rPr>
             </w:pPr>
           </w:p>
         </w:tc>
@@ -473,6 +639,9 @@
           <w:p>
             <w:pPr>
               <w:jc w:val="center"/>
+              <w:rPr>
+                <w:highlight w:val="yellow"/>
+              </w:rPr>
             </w:pPr>
           </w:p>
         </w:tc>
@@ -483,6 +652,9 @@
           <w:p>
             <w:pPr>
               <w:jc w:val="center"/>
+              <w:rPr>
+                <w:highlight w:val="yellow"/>
+              </w:rPr>
             </w:pPr>
           </w:p>
         </w:tc>
@@ -493,8 +665,14 @@
           <w:p>
             <w:pPr>
               <w:jc w:val="center"/>
-            </w:pPr>
-            <w:r>
+              <w:rPr>
+                <w:highlight w:val="yellow"/>
+              </w:rPr>
+            </w:pPr>
+            <w:r>
+              <w:rPr>
+                <w:highlight w:val="yellow"/>
+              </w:rPr>
               <w:t>Right stick (V)</w:t>
             </w:r>
           </w:p>
@@ -508,8 +686,14 @@
           <w:p>
             <w:pPr>
               <w:jc w:val="center"/>
-            </w:pPr>
-            <w:r>
+              <w:rPr>
+                <w:highlight w:val="yellow"/>
+              </w:rPr>
+            </w:pPr>
+            <w:r>
+              <w:rPr>
+                <w:highlight w:val="yellow"/>
+              </w:rPr>
               <w:t>6</w:t>
             </w:r>
           </w:p>
@@ -521,6 +705,9 @@
           <w:p>
             <w:pPr>
               <w:jc w:val="center"/>
+              <w:rPr>
+                <w:highlight w:val="yellow"/>
+              </w:rPr>
             </w:pPr>
           </w:p>
         </w:tc>
@@ -531,6 +718,9 @@
           <w:p>
             <w:pPr>
               <w:jc w:val="center"/>
+              <w:rPr>
+                <w:highlight w:val="yellow"/>
+              </w:rPr>
             </w:pPr>
           </w:p>
         </w:tc>
@@ -541,6 +731,9 @@
           <w:p>
             <w:pPr>
               <w:jc w:val="center"/>
+              <w:rPr>
+                <w:highlight w:val="yellow"/>
+              </w:rPr>
             </w:pPr>
           </w:p>
         </w:tc>
@@ -551,6 +744,9 @@
           <w:p>
             <w:pPr>
               <w:jc w:val="center"/>
+              <w:rPr>
+                <w:highlight w:val="yellow"/>
+              </w:rPr>
             </w:pPr>
           </w:p>
         </w:tc>
@@ -561,8 +757,14 @@
           <w:p>
             <w:pPr>
               <w:jc w:val="center"/>
-            </w:pPr>
-            <w:r>
+              <w:rPr>
+                <w:highlight w:val="yellow"/>
+              </w:rPr>
+            </w:pPr>
+            <w:r>
+              <w:rPr>
+                <w:highlight w:val="yellow"/>
+              </w:rPr>
               <w:t>Right stick(H)</w:t>
             </w:r>
           </w:p>
@@ -621,6 +823,58 @@
       <w:proofErr w:type="spellEnd"/>
       <w:r>
         <w:t>. White is data/signal. Black is ground.</w:t>
+      </w:r>
+    </w:p>
+    <w:p>
+      <w:bookmarkStart w:id="0" w:name="_GoBack"/>
+      <w:bookmarkEnd w:id="0"/>
+    </w:p>
+    <w:p>
+      <w:pPr>
+        <w:pStyle w:val="Heading1"/>
+      </w:pPr>
+      <w:r>
+        <w:t>Structural Diagram</w:t>
+      </w:r>
+    </w:p>
+    <w:p>
+      <w:r>
+        <w:t>/* place diagram here */</w:t>
+      </w:r>
+    </w:p>
+    <w:p>
+      <w:r>
+        <w:t xml:space="preserve">The AMBA bus has an array of two Integers called </w:t>
+      </w:r>
+      <w:r>
+        <w:t>IPIF_ARD_NUM_CE_ARRAY</w:t>
+      </w:r>
+      <w:r>
+        <w:t>. This holds two ‘spaces’. The soft reset space and the user logic slave space. The first is set to zero, therefore there are no clock enables in the soft reset space. The second is set to one, therefore there is one clock enable in the user logic slave space. These values get added and placed in to the signals ‘</w:t>
+      </w:r>
+      <w:r>
+        <w:t>ipif_Bus2IP_RdCE</w:t>
+      </w:r>
+      <w:r>
+        <w:t>’ and ‘ipif_Bus2IP_Wr</w:t>
+      </w:r>
+      <w:r>
+        <w:t>CE</w:t>
+      </w:r>
+      <w:r>
+        <w:t>’. These signals are used directly to indicate the value of ‘</w:t>
+      </w:r>
+      <w:r>
+        <w:t>user_Bus2IP_RdCE</w:t>
+      </w:r>
+      <w:r>
+        <w:t>’ and ‘user_Bus2IP_Wr</w:t>
+      </w:r>
+      <w:r>
+        <w:t>CE</w:t>
+      </w:r>
+      <w:r>
+        <w:t xml:space="preserve">’ respectively. </w:t>
       </w:r>
     </w:p>
     <w:p/>

</xml_diff>

<commit_message>
adding to the report. adding photos. videos wont fit.
</commit_message>
<xml_diff>
--- a/report.docx
+++ b/report.docx
@@ -24,12 +24,21 @@
         <w:pStyle w:val="Heading1"/>
       </w:pPr>
       <w:r>
-        <w:t>Flight experience</w:t>
-      </w:r>
-    </w:p>
-    <w:p>
-      <w:r>
-        <w:t>Describe your experiences in practicing controlling the quad.</w:t>
+        <w:t>Flight E</w:t>
+      </w:r>
+      <w:r>
+        <w:t>xperience</w:t>
+      </w:r>
+    </w:p>
+    <w:p>
+      <w:r>
+        <w:t xml:space="preserve">We are all ace pilots. We earned our wings in WWII fighting in Europe… </w:t>
+      </w:r>
+    </w:p>
+    <w:p/>
+    <w:p>
+      <w:r>
+        <w:t xml:space="preserve">Ok, not really. We didn’t get to fly anything. </w:t>
       </w:r>
     </w:p>
     <w:p>
@@ -62,14 +71,8 @@
           <w:p>
             <w:pPr>
               <w:jc w:val="center"/>
-              <w:rPr>
-                <w:highlight w:val="yellow"/>
-              </w:rPr>
-            </w:pPr>
-            <w:r>
-              <w:rPr>
-                <w:highlight w:val="yellow"/>
-              </w:rPr>
+            </w:pPr>
+            <w:r>
               <w:t>Channel #</w:t>
             </w:r>
           </w:p>
@@ -81,14 +84,8 @@
           <w:p>
             <w:pPr>
               <w:jc w:val="center"/>
-              <w:rPr>
-                <w:highlight w:val="yellow"/>
-              </w:rPr>
-            </w:pPr>
-            <w:r>
-              <w:rPr>
-                <w:highlight w:val="yellow"/>
-              </w:rPr>
+            </w:pPr>
+            <w:r>
               <w:t>Min w/o Trim</w:t>
             </w:r>
           </w:p>
@@ -100,14 +97,8 @@
           <w:p>
             <w:pPr>
               <w:jc w:val="center"/>
-              <w:rPr>
-                <w:highlight w:val="yellow"/>
-              </w:rPr>
-            </w:pPr>
-            <w:r>
-              <w:rPr>
-                <w:highlight w:val="yellow"/>
-              </w:rPr>
+            </w:pPr>
+            <w:r>
               <w:t>Max w/o Trim</w:t>
             </w:r>
           </w:p>
@@ -119,14 +110,8 @@
           <w:p>
             <w:pPr>
               <w:jc w:val="center"/>
-              <w:rPr>
-                <w:highlight w:val="yellow"/>
-              </w:rPr>
-            </w:pPr>
-            <w:r>
-              <w:rPr>
-                <w:highlight w:val="yellow"/>
-              </w:rPr>
+            </w:pPr>
+            <w:r>
               <w:t>Min</w:t>
             </w:r>
           </w:p>
@@ -138,14 +123,8 @@
           <w:p>
             <w:pPr>
               <w:jc w:val="center"/>
-              <w:rPr>
-                <w:highlight w:val="yellow"/>
-              </w:rPr>
-            </w:pPr>
-            <w:r>
-              <w:rPr>
-                <w:highlight w:val="yellow"/>
-              </w:rPr>
+            </w:pPr>
+            <w:r>
               <w:t>Max</w:t>
             </w:r>
           </w:p>
@@ -157,14 +136,8 @@
           <w:p>
             <w:pPr>
               <w:jc w:val="center"/>
-              <w:rPr>
-                <w:highlight w:val="yellow"/>
-              </w:rPr>
-            </w:pPr>
-            <w:r>
-              <w:rPr>
-                <w:highlight w:val="yellow"/>
-              </w:rPr>
+            </w:pPr>
+            <w:r>
               <w:t>Description</w:t>
             </w:r>
           </w:p>
@@ -178,14 +151,8 @@
           <w:p>
             <w:pPr>
               <w:jc w:val="center"/>
-              <w:rPr>
-                <w:highlight w:val="yellow"/>
-              </w:rPr>
-            </w:pPr>
-            <w:r>
-              <w:rPr>
-                <w:highlight w:val="yellow"/>
-              </w:rPr>
+            </w:pPr>
+            <w:r>
               <w:t>1</w:t>
             </w:r>
           </w:p>
@@ -197,14 +164,8 @@
           <w:p>
             <w:pPr>
               <w:jc w:val="center"/>
-              <w:rPr>
-                <w:highlight w:val="yellow"/>
-              </w:rPr>
-            </w:pPr>
-            <w:r>
-              <w:rPr>
-                <w:highlight w:val="yellow"/>
-              </w:rPr>
+            </w:pPr>
+            <w:r>
               <w:t>0.602</w:t>
             </w:r>
           </w:p>
@@ -216,14 +177,8 @@
           <w:p>
             <w:pPr>
               <w:jc w:val="center"/>
-              <w:rPr>
-                <w:highlight w:val="yellow"/>
-              </w:rPr>
-            </w:pPr>
-            <w:r>
-              <w:rPr>
-                <w:highlight w:val="yellow"/>
-              </w:rPr>
+            </w:pPr>
+            <w:r>
               <w:t>1.622</w:t>
             </w:r>
           </w:p>
@@ -235,14 +190,8 @@
           <w:p>
             <w:pPr>
               <w:jc w:val="center"/>
-              <w:rPr>
-                <w:highlight w:val="yellow"/>
-              </w:rPr>
-            </w:pPr>
-            <w:r>
-              <w:rPr>
-                <w:highlight w:val="yellow"/>
-              </w:rPr>
+            </w:pPr>
+            <w:r>
               <w:t>0.602</w:t>
             </w:r>
           </w:p>
@@ -254,14 +203,8 @@
           <w:p>
             <w:pPr>
               <w:jc w:val="center"/>
-              <w:rPr>
-                <w:highlight w:val="yellow"/>
-              </w:rPr>
-            </w:pPr>
-            <w:r>
-              <w:rPr>
-                <w:highlight w:val="yellow"/>
-              </w:rPr>
+            </w:pPr>
+            <w:r>
               <w:t>1.622</w:t>
             </w:r>
           </w:p>
@@ -273,14 +216,8 @@
           <w:p>
             <w:pPr>
               <w:jc w:val="center"/>
-              <w:rPr>
-                <w:highlight w:val="yellow"/>
-              </w:rPr>
-            </w:pPr>
-            <w:r>
-              <w:rPr>
-                <w:highlight w:val="yellow"/>
-              </w:rPr>
+            </w:pPr>
+            <w:r>
               <w:t>Left dial</w:t>
             </w:r>
           </w:p>
@@ -294,14 +231,8 @@
           <w:p>
             <w:pPr>
               <w:jc w:val="center"/>
-              <w:rPr>
-                <w:highlight w:val="yellow"/>
-              </w:rPr>
-            </w:pPr>
-            <w:r>
-              <w:rPr>
-                <w:highlight w:val="yellow"/>
-              </w:rPr>
+            </w:pPr>
+            <w:r>
               <w:t>2</w:t>
             </w:r>
           </w:p>
@@ -313,14 +244,8 @@
           <w:p>
             <w:pPr>
               <w:jc w:val="center"/>
-              <w:rPr>
-                <w:highlight w:val="yellow"/>
-              </w:rPr>
-            </w:pPr>
-            <w:r>
-              <w:rPr>
-                <w:highlight w:val="yellow"/>
-              </w:rPr>
+            </w:pPr>
+            <w:r>
               <w:t>0.601</w:t>
             </w:r>
           </w:p>
@@ -332,14 +257,8 @@
           <w:p>
             <w:pPr>
               <w:jc w:val="center"/>
-              <w:rPr>
-                <w:highlight w:val="yellow"/>
-              </w:rPr>
-            </w:pPr>
-            <w:r>
-              <w:rPr>
-                <w:highlight w:val="yellow"/>
-              </w:rPr>
+            </w:pPr>
+            <w:r>
               <w:t>1.632</w:t>
             </w:r>
           </w:p>
@@ -351,14 +270,8 @@
           <w:p>
             <w:pPr>
               <w:jc w:val="center"/>
-              <w:rPr>
-                <w:highlight w:val="yellow"/>
-              </w:rPr>
-            </w:pPr>
-            <w:r>
-              <w:rPr>
-                <w:highlight w:val="yellow"/>
-              </w:rPr>
+            </w:pPr>
+            <w:r>
               <w:t>0.601</w:t>
             </w:r>
           </w:p>
@@ -370,14 +283,8 @@
           <w:p>
             <w:pPr>
               <w:jc w:val="center"/>
-              <w:rPr>
-                <w:highlight w:val="yellow"/>
-              </w:rPr>
-            </w:pPr>
-            <w:r>
-              <w:rPr>
-                <w:highlight w:val="yellow"/>
-              </w:rPr>
+            </w:pPr>
+            <w:r>
               <w:t>1.632</w:t>
             </w:r>
           </w:p>
@@ -389,14 +296,8 @@
           <w:p>
             <w:pPr>
               <w:jc w:val="center"/>
-              <w:rPr>
-                <w:highlight w:val="yellow"/>
-              </w:rPr>
-            </w:pPr>
-            <w:r>
-              <w:rPr>
-                <w:highlight w:val="yellow"/>
-              </w:rPr>
+            </w:pPr>
+            <w:r>
               <w:t>Right dial</w:t>
             </w:r>
           </w:p>
@@ -410,14 +311,8 @@
           <w:p>
             <w:pPr>
               <w:jc w:val="center"/>
-              <w:rPr>
-                <w:highlight w:val="yellow"/>
-              </w:rPr>
-            </w:pPr>
-            <w:r>
-              <w:rPr>
-                <w:highlight w:val="yellow"/>
-              </w:rPr>
+            </w:pPr>
+            <w:r>
               <w:t>3</w:t>
             </w:r>
           </w:p>
@@ -429,10 +324,10 @@
           <w:p>
             <w:pPr>
               <w:jc w:val="center"/>
-              <w:rPr>
-                <w:highlight w:val="yellow"/>
-              </w:rPr>
-            </w:pPr>
+            </w:pPr>
+            <w:r>
+              <w:t>0.935</w:t>
+            </w:r>
           </w:p>
         </w:tc>
         <w:tc>
@@ -442,10 +337,10 @@
           <w:p>
             <w:pPr>
               <w:jc w:val="center"/>
-              <w:rPr>
-                <w:highlight w:val="yellow"/>
-              </w:rPr>
-            </w:pPr>
+            </w:pPr>
+            <w:r>
+              <w:t>1.332</w:t>
+            </w:r>
           </w:p>
         </w:tc>
         <w:tc>
@@ -455,10 +350,10 @@
           <w:p>
             <w:pPr>
               <w:jc w:val="center"/>
-              <w:rPr>
-                <w:highlight w:val="yellow"/>
-              </w:rPr>
-            </w:pPr>
+            </w:pPr>
+            <w:r>
+              <w:t>0.9</w:t>
+            </w:r>
           </w:p>
         </w:tc>
         <w:tc>
@@ -468,10 +363,10 @@
           <w:p>
             <w:pPr>
               <w:jc w:val="center"/>
-              <w:rPr>
-                <w:highlight w:val="yellow"/>
-              </w:rPr>
-            </w:pPr>
+            </w:pPr>
+            <w:r>
+              <w:t>1.375</w:t>
+            </w:r>
           </w:p>
         </w:tc>
         <w:tc>
@@ -481,14 +376,8 @@
           <w:p>
             <w:pPr>
               <w:jc w:val="center"/>
-              <w:rPr>
-                <w:highlight w:val="yellow"/>
-              </w:rPr>
-            </w:pPr>
-            <w:r>
-              <w:rPr>
-                <w:highlight w:val="yellow"/>
-              </w:rPr>
+            </w:pPr>
+            <w:r>
               <w:t>Left stick(H)</w:t>
             </w:r>
           </w:p>
@@ -502,14 +391,8 @@
           <w:p>
             <w:pPr>
               <w:jc w:val="center"/>
-              <w:rPr>
-                <w:highlight w:val="yellow"/>
-              </w:rPr>
-            </w:pPr>
-            <w:r>
-              <w:rPr>
-                <w:highlight w:val="yellow"/>
-              </w:rPr>
+            </w:pPr>
+            <w:r>
               <w:t>4</w:t>
             </w:r>
           </w:p>
@@ -521,10 +404,10 @@
           <w:p>
             <w:pPr>
               <w:jc w:val="center"/>
-              <w:rPr>
-                <w:highlight w:val="yellow"/>
-              </w:rPr>
-            </w:pPr>
+            </w:pPr>
+            <w:r>
+              <w:t>0.805</w:t>
+            </w:r>
           </w:p>
         </w:tc>
         <w:tc>
@@ -534,10 +417,10 @@
           <w:p>
             <w:pPr>
               <w:jc w:val="center"/>
-              <w:rPr>
-                <w:highlight w:val="yellow"/>
-              </w:rPr>
-            </w:pPr>
+            </w:pPr>
+            <w:r>
+              <w:t>1.46</w:t>
+            </w:r>
           </w:p>
         </w:tc>
         <w:tc>
@@ -547,10 +430,10 @@
           <w:p>
             <w:pPr>
               <w:jc w:val="center"/>
-              <w:rPr>
-                <w:highlight w:val="yellow"/>
-              </w:rPr>
-            </w:pPr>
+            </w:pPr>
+            <w:r>
+              <w:t>0.72</w:t>
+            </w:r>
           </w:p>
         </w:tc>
         <w:tc>
@@ -560,10 +443,10 @@
           <w:p>
             <w:pPr>
               <w:jc w:val="center"/>
-              <w:rPr>
-                <w:highlight w:val="yellow"/>
-              </w:rPr>
-            </w:pPr>
+            </w:pPr>
+            <w:r>
+              <w:t>1.536</w:t>
+            </w:r>
           </w:p>
         </w:tc>
         <w:tc>
@@ -573,14 +456,8 @@
           <w:p>
             <w:pPr>
               <w:jc w:val="center"/>
-              <w:rPr>
-                <w:highlight w:val="yellow"/>
-              </w:rPr>
-            </w:pPr>
-            <w:r>
-              <w:rPr>
-                <w:highlight w:val="yellow"/>
-              </w:rPr>
+            </w:pPr>
+            <w:r>
               <w:t>Left stick(V)</w:t>
             </w:r>
           </w:p>
@@ -594,14 +471,8 @@
           <w:p>
             <w:pPr>
               <w:jc w:val="center"/>
-              <w:rPr>
-                <w:highlight w:val="yellow"/>
-              </w:rPr>
-            </w:pPr>
-            <w:r>
-              <w:rPr>
-                <w:highlight w:val="yellow"/>
-              </w:rPr>
+            </w:pPr>
+            <w:r>
               <w:t>5</w:t>
             </w:r>
           </w:p>
@@ -613,10 +484,10 @@
           <w:p>
             <w:pPr>
               <w:jc w:val="center"/>
-              <w:rPr>
-                <w:highlight w:val="yellow"/>
-              </w:rPr>
-            </w:pPr>
+            </w:pPr>
+            <w:r>
+              <w:t>0.784</w:t>
+            </w:r>
           </w:p>
         </w:tc>
         <w:tc>
@@ -626,10 +497,10 @@
           <w:p>
             <w:pPr>
               <w:jc w:val="center"/>
-              <w:rPr>
-                <w:highlight w:val="yellow"/>
-              </w:rPr>
-            </w:pPr>
+            </w:pPr>
+            <w:r>
+              <w:t>1.45</w:t>
+            </w:r>
           </w:p>
         </w:tc>
         <w:tc>
@@ -639,10 +510,10 @@
           <w:p>
             <w:pPr>
               <w:jc w:val="center"/>
-              <w:rPr>
-                <w:highlight w:val="yellow"/>
-              </w:rPr>
-            </w:pPr>
+            </w:pPr>
+            <w:r>
+              <w:t>0.644</w:t>
+            </w:r>
           </w:p>
         </w:tc>
         <w:tc>
@@ -652,10 +523,10 @@
           <w:p>
             <w:pPr>
               <w:jc w:val="center"/>
-              <w:rPr>
-                <w:highlight w:val="yellow"/>
-              </w:rPr>
-            </w:pPr>
+            </w:pPr>
+            <w:r>
+              <w:t>1.59</w:t>
+            </w:r>
           </w:p>
         </w:tc>
         <w:tc>
@@ -665,14 +536,8 @@
           <w:p>
             <w:pPr>
               <w:jc w:val="center"/>
-              <w:rPr>
-                <w:highlight w:val="yellow"/>
-              </w:rPr>
-            </w:pPr>
-            <w:r>
-              <w:rPr>
-                <w:highlight w:val="yellow"/>
-              </w:rPr>
+            </w:pPr>
+            <w:r>
               <w:t>Right stick (V)</w:t>
             </w:r>
           </w:p>
@@ -686,14 +551,8 @@
           <w:p>
             <w:pPr>
               <w:jc w:val="center"/>
-              <w:rPr>
-                <w:highlight w:val="yellow"/>
-              </w:rPr>
-            </w:pPr>
-            <w:r>
-              <w:rPr>
-                <w:highlight w:val="yellow"/>
-              </w:rPr>
+            </w:pPr>
+            <w:r>
               <w:t>6</w:t>
             </w:r>
           </w:p>
@@ -705,10 +564,10 @@
           <w:p>
             <w:pPr>
               <w:jc w:val="center"/>
-              <w:rPr>
-                <w:highlight w:val="yellow"/>
-              </w:rPr>
-            </w:pPr>
+            </w:pPr>
+            <w:r>
+              <w:t>0.752</w:t>
+            </w:r>
           </w:p>
         </w:tc>
         <w:tc>
@@ -718,10 +577,10 @@
           <w:p>
             <w:pPr>
               <w:jc w:val="center"/>
-              <w:rPr>
-                <w:highlight w:val="yellow"/>
-              </w:rPr>
-            </w:pPr>
+            </w:pPr>
+            <w:r>
+              <w:t>1.504</w:t>
+            </w:r>
           </w:p>
         </w:tc>
         <w:tc>
@@ -731,10 +590,10 @@
           <w:p>
             <w:pPr>
               <w:jc w:val="center"/>
-              <w:rPr>
-                <w:highlight w:val="yellow"/>
-              </w:rPr>
-            </w:pPr>
+            </w:pPr>
+            <w:r>
+              <w:t>0.896</w:t>
+            </w:r>
           </w:p>
         </w:tc>
         <w:tc>
@@ -744,10 +603,10 @@
           <w:p>
             <w:pPr>
               <w:jc w:val="center"/>
-              <w:rPr>
-                <w:highlight w:val="yellow"/>
-              </w:rPr>
-            </w:pPr>
+            </w:pPr>
+            <w:r>
+              <w:t>1.358</w:t>
+            </w:r>
           </w:p>
         </w:tc>
         <w:tc>
@@ -757,14 +616,8 @@
           <w:p>
             <w:pPr>
               <w:jc w:val="center"/>
-              <w:rPr>
-                <w:highlight w:val="yellow"/>
-              </w:rPr>
-            </w:pPr>
-            <w:r>
-              <w:rPr>
-                <w:highlight w:val="yellow"/>
-              </w:rPr>
+            </w:pPr>
+            <w:r>
               <w:t>Right stick(H)</w:t>
             </w:r>
           </w:p>
@@ -773,73 +626,123 @@
     </w:tbl>
     <w:p/>
     <w:p>
+      <w:r>
+        <w:t>The total length of a PPM frame is 20ms. The minimum length of the idle pulse is 20ms – 9.113ms = 10.88</w:t>
+      </w:r>
+      <w:r>
+        <w:t>7</w:t>
+      </w:r>
+      <w:r>
+        <w:t>ms</w:t>
+      </w:r>
+      <w:r>
+        <w:t>.</w:t>
+      </w:r>
+      <w:r>
+        <w:t xml:space="preserve"> In reality, the pulse is expected to be longer than that.</w:t>
+      </w:r>
+    </w:p>
+    <w:p>
       <w:pPr>
         <w:pStyle w:val="Heading1"/>
       </w:pPr>
       <w:r>
-        <w:t xml:space="preserve">Concerns About Connecting to </w:t>
-      </w:r>
-      <w:proofErr w:type="spellStart"/>
-      <w:r>
-        <w:t>ZedBoards</w:t>
-      </w:r>
-      <w:proofErr w:type="spellEnd"/>
-    </w:p>
-    <w:p>
-      <w:r>
-        <w:t xml:space="preserve">The transmitters use 5 V but the </w:t>
-      </w:r>
-      <w:proofErr w:type="spellStart"/>
-      <w:r>
-        <w:t>zedboards</w:t>
-      </w:r>
-      <w:proofErr w:type="spellEnd"/>
-      <w:r>
-        <w:t xml:space="preserve"> use 3.3 V. We will have to use a level shifter to convert between the two. The connectors that we have in lab also limit what pins on the </w:t>
-      </w:r>
-      <w:proofErr w:type="spellStart"/>
-      <w:r>
-        <w:t>pmods</w:t>
-      </w:r>
-      <w:proofErr w:type="spellEnd"/>
-      <w:r>
-        <w:t xml:space="preserve"> that we can use.</w:t>
-      </w:r>
-    </w:p>
-    <w:p/>
-    <w:p>
-      <w:r>
-        <w:t>**Note about the cable**</w:t>
-      </w:r>
-    </w:p>
-    <w:p>
-      <w:r>
-        <w:t xml:space="preserve">Red is </w:t>
-      </w:r>
-      <w:proofErr w:type="spellStart"/>
-      <w:r>
-        <w:t>Vcc</w:t>
-      </w:r>
-      <w:proofErr w:type="spellEnd"/>
-      <w:r>
-        <w:t>. White is data/signal. Black is ground.</w:t>
-      </w:r>
-    </w:p>
-    <w:p>
-      <w:bookmarkStart w:id="0" w:name="_GoBack"/>
-      <w:bookmarkEnd w:id="0"/>
+        <w:t>Concerns About Connecting to ZedBoards</w:t>
+      </w:r>
+    </w:p>
+    <w:p>
+      <w:r>
+        <w:t>The transmitters use 5 V but the zedboards use 3.3 V. We will have to use a level shifter to convert between the two. The connectors that we have in lab also limit what pin</w:t>
+      </w:r>
+      <w:r>
+        <w:t>s on the pmods that we can use.</w:t>
+      </w:r>
+    </w:p>
+    <w:p>
+      <w:pPr>
+        <w:rPr>
+          <w:rFonts w:asciiTheme="majorHAnsi" w:eastAsiaTheme="majorEastAsia" w:hAnsiTheme="majorHAnsi" w:cstheme="majorBidi"/>
+          <w:color w:val="2E74B5" w:themeColor="accent1" w:themeShade="BF"/>
+          <w:sz w:val="32"/>
+          <w:szCs w:val="32"/>
+        </w:rPr>
+      </w:pPr>
+      <w:r>
+        <w:br w:type="page"/>
+      </w:r>
     </w:p>
     <w:p>
       <w:pPr>
         <w:pStyle w:val="Heading1"/>
       </w:pPr>
       <w:r>
+        <w:lastRenderedPageBreak/>
         <w:t>Structural Diagram</w:t>
       </w:r>
     </w:p>
     <w:p>
-      <w:r>
-        <w:t>/* place diagram here */</w:t>
+      <w:pPr>
+        <w:rPr>
+          <w:noProof/>
+        </w:rPr>
+      </w:pPr>
+    </w:p>
+    <w:p>
+      <w:r>
+        <w:rPr>
+          <w:noProof/>
+        </w:rPr>
+        <w:drawing>
+          <wp:inline distT="0" distB="0" distL="0" distR="0">
+            <wp:extent cx="4457700" cy="5400675"/>
+            <wp:effectExtent l="0" t="0" r="0" b="9525"/>
+            <wp:docPr id="1" name="Picture 1" descr="\\my.files.iastate.edu\Users\kfisch13\Desktop\cpre488mp1\amba axi interface.jpg"/>
+            <wp:cNvGraphicFramePr>
+              <a:graphicFrameLocks xmlns:a="http://schemas.openxmlformats.org/drawingml/2006/main" noChangeAspect="1"/>
+            </wp:cNvGraphicFramePr>
+            <a:graphic xmlns:a="http://schemas.openxmlformats.org/drawingml/2006/main">
+              <a:graphicData uri="http://schemas.openxmlformats.org/drawingml/2006/picture">
+                <pic:pic xmlns:pic="http://schemas.openxmlformats.org/drawingml/2006/picture">
+                  <pic:nvPicPr>
+                    <pic:cNvPr id="0" name="Picture 1" descr="\\my.files.iastate.edu\Users\kfisch13\Desktop\cpre488mp1\amba axi interface.jpg"/>
+                    <pic:cNvPicPr>
+                      <a:picLocks noChangeAspect="1" noChangeArrowheads="1"/>
+                    </pic:cNvPicPr>
+                  </pic:nvPicPr>
+                  <pic:blipFill rotWithShape="1">
+                    <a:blip r:embed="rId6" cstate="print">
+                      <a:extLst>
+                        <a:ext uri="{28A0092B-C50C-407E-A947-70E740481C1C}">
+                          <a14:useLocalDpi xmlns:a14="http://schemas.microsoft.com/office/drawing/2010/main" val="0"/>
+                        </a:ext>
+                      </a:extLst>
+                    </a:blip>
+                    <a:srcRect l="17628" t="13702" r="7371" b="18149"/>
+                    <a:stretch/>
+                  </pic:blipFill>
+                  <pic:spPr bwMode="auto">
+                    <a:xfrm>
+                      <a:off x="0" y="0"/>
+                      <a:ext cx="4457700" cy="5400675"/>
+                    </a:xfrm>
+                    <a:prstGeom prst="rect">
+                      <a:avLst/>
+                    </a:prstGeom>
+                    <a:noFill/>
+                    <a:ln>
+                      <a:noFill/>
+                    </a:ln>
+                    <a:extLst>
+                      <a:ext uri="{53640926-AAD7-44D8-BBD7-CCE9431645EC}">
+                        <a14:shadowObscured xmlns:a14="http://schemas.microsoft.com/office/drawing/2010/main"/>
+                      </a:ext>
+                    </a:extLst>
+                  </pic:spPr>
+                </pic:pic>
+              </a:graphicData>
+            </a:graphic>
+          </wp:inline>
+        </w:drawing>
       </w:r>
     </w:p>
     <w:p>
@@ -877,13 +780,101 @@
         <w:t xml:space="preserve">’ respectively. </w:t>
       </w:r>
     </w:p>
+    <w:p>
+      <w:pPr>
+        <w:pStyle w:val="Heading1"/>
+      </w:pPr>
+      <w:r>
+        <w:lastRenderedPageBreak/>
+        <w:t>What Worked, What Didn’t</w:t>
+      </w:r>
+    </w:p>
+    <w:p>
+      <w:r>
+        <w:t>Everything worked in ModelSim. Hardware passthrough worked but our generate and capture didn’t work.</w:t>
+      </w:r>
+      <w:bookmarkStart w:id="0" w:name="_GoBack"/>
+      <w:bookmarkEnd w:id="0"/>
+    </w:p>
+    <w:p>
+      <w:pPr>
+        <w:pStyle w:val="Heading1"/>
+      </w:pPr>
+    </w:p>
+    <w:p>
+      <w:pPr>
+        <w:pStyle w:val="Heading1"/>
+      </w:pPr>
+      <w:r>
+        <w:t>Participation</w:t>
+      </w:r>
+    </w:p>
+    <w:p>
+      <w:r>
+        <w:t>Kyle Fischer – 33%</w:t>
+      </w:r>
+    </w:p>
+    <w:p>
+      <w:r>
+        <w:t>Khoi Cao – 33%</w:t>
+      </w:r>
+    </w:p>
+    <w:p>
+      <w:r>
+        <w:t>Kris Burney – 33%</w:t>
+      </w:r>
+    </w:p>
+    <w:p>
+      <w:r>
+        <w:t>WWII experience – 1%</w:t>
+      </w:r>
+    </w:p>
+    <w:p>
+      <w:pPr>
+        <w:pStyle w:val="Heading1"/>
+      </w:pPr>
+      <w:r>
+        <w:t>Conclusion</w:t>
+      </w:r>
+    </w:p>
+    <w:p>
+      <w:r>
+        <w:t>This lab provides us learning opportunity to review the fundamental</w:t>
+      </w:r>
+      <w:r>
+        <w:t>s</w:t>
+      </w:r>
+      <w:r>
+        <w:t xml:space="preserve"> VHDL and finite state machine that we have learned in 381. However, we again encountered some tool chain errors in the lab, which took us a considerable amount of time for debugging and fixing the issue.</w:t>
+      </w:r>
+      <w:r>
+        <w:t xml:space="preserve"> We will now always check that we our workspace is correct.</w:t>
+      </w:r>
+    </w:p>
     <w:p/>
+    <w:p>
+      <w:r>
+        <w:t>For the purpose of this lab, we have p</w:t>
+      </w:r>
+      <w:r>
+        <w:t>rovided system.mhs, system.ucf,</w:t>
+      </w:r>
+      <w:r>
+        <w:t xml:space="preserve"> rc_control.c</w:t>
+      </w:r>
+      <w:r>
+        <w:t>, and our vhdl</w:t>
+      </w:r>
+      <w:r>
+        <w:t xml:space="preserve"> files in the submission2.zip file on blackboard.</w:t>
+      </w:r>
+    </w:p>
     <w:p/>
     <w:p/>
     <w:p/>
     <w:p/>
     <w:sectPr>
-      <w:headerReference w:type="default" r:id="rId6"/>
+      <w:headerReference w:type="default" r:id="rId7"/>
       <w:pgSz w:w="12240" w:h="15840"/>
       <w:pgMar w:top="1440" w:right="1440" w:bottom="1440" w:left="1440" w:header="720" w:footer="720" w:gutter="0"/>
       <w:cols w:space="720"/>
@@ -968,13 +959,8 @@
       <w:pStyle w:val="Header"/>
       <w:jc w:val="right"/>
     </w:pPr>
-    <w:proofErr w:type="spellStart"/>
     <w:r>
-      <w:t>Khoi</w:t>
-    </w:r>
-    <w:proofErr w:type="spellEnd"/>
-    <w:r>
-      <w:t xml:space="preserve"> Cao</w:t>
+      <w:t>Khoi Cao</w:t>
     </w:r>
   </w:p>
   <w:p>

</xml_diff>